<commit_message>
Acrescentando planilha de riscos na documentação
</commit_message>
<xml_diff>
--- a/DocumentacaoLuminar.docx
+++ b/DocumentacaoLuminar.docx
@@ -2419,7 +2419,6 @@
         <w:pStyle w:val="Ttulo2"/>
         <w:rPr>
           <w:rFonts w:eastAsia="Arial"/>
-          <w:u w:val="single"/>
         </w:rPr>
       </w:pPr>
       <w:proofErr w:type="spellStart"/>
@@ -5185,7 +5184,7 @@
                 <w:sz w:val="20"/>
                 <w:szCs w:val="20"/>
               </w:rPr>
-              <w:t>Definicção das especificações das métricas que irão formar as dashboards.</w:t>
+              <w:t>Definição das especificações das métricas que irão formar as dashboards.</w:t>
             </w:r>
           </w:p>
           <w:p>
@@ -5950,6 +5949,139 @@
                 <w:szCs w:val="24"/>
               </w:rPr>
               <w:t>1</w:t>
+            </w:r>
+          </w:p>
+        </w:tc>
+      </w:tr>
+      <w:tr>
+        <w:trPr>
+          <w:trHeight w:val="614"/>
+        </w:trPr>
+        <w:tc>
+          <w:tcPr>
+            <w:tcW w:w="2694" w:type="dxa"/>
+            <w:vAlign w:val="center"/>
+          </w:tcPr>
+          <w:p>
+            <w:pPr>
+              <w:jc w:val="center"/>
+              <w:rPr>
+                <w:rFonts w:ascii="Arial" w:eastAsia="Arial" w:hAnsi="Arial" w:cs="Arial"/>
+                <w:noProof/>
+                <w:sz w:val="24"/>
+                <w:szCs w:val="24"/>
+              </w:rPr>
+            </w:pPr>
+            <w:r>
+              <w:rPr>
+                <w:rFonts w:ascii="Arial" w:eastAsia="Arial" w:hAnsi="Arial" w:cs="Arial"/>
+                <w:noProof/>
+                <w:sz w:val="24"/>
+                <w:szCs w:val="24"/>
+              </w:rPr>
+              <w:t>Teste do sensor e gráficos</w:t>
+            </w:r>
+          </w:p>
+        </w:tc>
+        <w:tc>
+          <w:tcPr>
+            <w:tcW w:w="2977" w:type="dxa"/>
+          </w:tcPr>
+          <w:p>
+            <w:pPr>
+              <w:rPr>
+                <w:rFonts w:ascii="Arial" w:eastAsia="Arial" w:hAnsi="Arial" w:cs="Arial"/>
+                <w:noProof/>
+                <w:sz w:val="20"/>
+                <w:szCs w:val="20"/>
+              </w:rPr>
+            </w:pPr>
+            <w:r>
+              <w:rPr>
+                <w:rFonts w:ascii="Arial" w:eastAsia="Arial" w:hAnsi="Arial" w:cs="Arial"/>
+                <w:noProof/>
+                <w:sz w:val="20"/>
+                <w:szCs w:val="20"/>
+              </w:rPr>
+              <w:t>Teste do sensor utilizado no projeto (LDR) + teste dos gráficos (dashboard)</w:t>
+            </w:r>
+          </w:p>
+        </w:tc>
+        <w:tc>
+          <w:tcPr>
+            <w:tcW w:w="1701" w:type="dxa"/>
+            <w:vAlign w:val="center"/>
+          </w:tcPr>
+          <w:p>
+            <w:pPr>
+              <w:jc w:val="center"/>
+              <w:rPr>
+                <w:rFonts w:ascii="Arial" w:eastAsia="Arial" w:hAnsi="Arial" w:cs="Arial"/>
+                <w:noProof/>
+                <w:sz w:val="24"/>
+                <w:szCs w:val="24"/>
+              </w:rPr>
+            </w:pPr>
+            <w:r>
+              <w:rPr>
+                <w:rFonts w:ascii="Arial" w:eastAsia="Arial" w:hAnsi="Arial" w:cs="Arial"/>
+                <w:noProof/>
+                <w:sz w:val="24"/>
+                <w:szCs w:val="24"/>
+              </w:rPr>
+              <w:t>Essencial</w:t>
+            </w:r>
+          </w:p>
+        </w:tc>
+        <w:tc>
+          <w:tcPr>
+            <w:tcW w:w="1417" w:type="dxa"/>
+            <w:vAlign w:val="center"/>
+          </w:tcPr>
+          <w:p>
+            <w:pPr>
+              <w:jc w:val="center"/>
+              <w:rPr>
+                <w:rFonts w:ascii="Arial" w:eastAsia="Arial" w:hAnsi="Arial" w:cs="Arial"/>
+                <w:noProof/>
+                <w:sz w:val="24"/>
+                <w:szCs w:val="24"/>
+              </w:rPr>
+            </w:pPr>
+            <w:r>
+              <w:rPr>
+                <w:rFonts w:ascii="Arial" w:eastAsia="Arial" w:hAnsi="Arial" w:cs="Arial"/>
+                <w:noProof/>
+                <w:sz w:val="24"/>
+                <w:szCs w:val="24"/>
+              </w:rPr>
+              <w:t>13</w:t>
+            </w:r>
+          </w:p>
+        </w:tc>
+        <w:tc>
+          <w:tcPr>
+            <w:tcW w:w="1418" w:type="dxa"/>
+            <w:vAlign w:val="center"/>
+          </w:tcPr>
+          <w:p>
+            <w:pPr>
+              <w:jc w:val="center"/>
+              <w:rPr>
+                <w:rFonts w:ascii="Arial" w:eastAsia="Arial" w:hAnsi="Arial" w:cs="Arial"/>
+                <w:noProof/>
+                <w:sz w:val="24"/>
+                <w:szCs w:val="24"/>
+              </w:rPr>
+            </w:pPr>
+            <w:r>
+              <w:rPr>
+                <w:rFonts w:ascii="Arial" w:eastAsia="Arial" w:hAnsi="Arial" w:cs="Arial"/>
+                <w:noProof/>
+                <w:sz w:val="24"/>
+                <w:szCs w:val="24"/>
+              </w:rPr>
+              <w:t>4</w:t>
             </w:r>
           </w:p>
         </w:tc>
@@ -6897,18 +7029,74 @@
     </w:p>
     <w:p>
       <w:pPr>
-        <w:pStyle w:val="PargrafodaLista"/>
+        <w:rPr>
+          <w:sz w:val="24"/>
+          <w:szCs w:val="24"/>
+        </w:rPr>
       </w:pPr>
     </w:p>
     <w:p>
       <w:pPr>
-        <w:pStyle w:val="PargrafodaLista"/>
-      </w:pPr>
+        <w:pStyle w:val="Ttulo1"/>
+      </w:pPr>
+      <w:r>
+        <w:t>Planilha de Riscos</w:t>
+      </w:r>
     </w:p>
     <w:p>
-      <w:pPr>
-        <w:pStyle w:val="PargrafodaLista"/>
-      </w:pPr>
+      <w:r>
+        <w:rPr>
+          <w:noProof/>
+        </w:rPr>
+        <w:drawing>
+          <wp:inline distT="0" distB="0" distL="0" distR="0" wp14:anchorId="0473112B" wp14:editId="0373552A">
+            <wp:extent cx="6455664" cy="2075543"/>
+            <wp:effectExtent l="0" t="0" r="0" b="0"/>
+            <wp:docPr id="11" name="Imagem 11"/>
+            <wp:cNvGraphicFramePr>
+              <a:graphicFrameLocks xmlns:a="http://schemas.openxmlformats.org/drawingml/2006/main" noChangeAspect="1"/>
+            </wp:cNvGraphicFramePr>
+            <a:graphic xmlns:a="http://schemas.openxmlformats.org/drawingml/2006/main">
+              <a:graphicData uri="http://schemas.openxmlformats.org/drawingml/2006/picture">
+                <pic:pic xmlns:pic="http://schemas.openxmlformats.org/drawingml/2006/picture">
+                  <pic:nvPicPr>
+                    <pic:cNvPr id="0" name="Picture 7"/>
+                    <pic:cNvPicPr>
+                      <a:picLocks noChangeAspect="1" noChangeArrowheads="1"/>
+                    </pic:cNvPicPr>
+                  </pic:nvPicPr>
+                  <pic:blipFill>
+                    <a:blip r:embed="rId16">
+                      <a:extLst>
+                        <a:ext uri="{28A0092B-C50C-407E-A947-70E740481C1C}">
+                          <a14:useLocalDpi xmlns:a14="http://schemas.microsoft.com/office/drawing/2010/main" val="0"/>
+                        </a:ext>
+                      </a:extLst>
+                    </a:blip>
+                    <a:srcRect/>
+                    <a:stretch>
+                      <a:fillRect/>
+                    </a:stretch>
+                  </pic:blipFill>
+                  <pic:spPr bwMode="auto">
+                    <a:xfrm>
+                      <a:off x="0" y="0"/>
+                      <a:ext cx="6462617" cy="2077778"/>
+                    </a:xfrm>
+                    <a:prstGeom prst="rect">
+                      <a:avLst/>
+                    </a:prstGeom>
+                    <a:noFill/>
+                    <a:ln>
+                      <a:noFill/>
+                    </a:ln>
+                  </pic:spPr>
+                </pic:pic>
+              </a:graphicData>
+            </a:graphic>
+          </wp:inline>
+        </w:drawing>
+      </w:r>
     </w:p>
     <w:p>
       <w:pPr>
@@ -6920,11 +7108,21 @@
         <w:pStyle w:val="PargrafodaLista"/>
       </w:pPr>
     </w:p>
+    <w:p>
+      <w:pPr>
+        <w:pStyle w:val="PargrafodaLista"/>
+      </w:pPr>
+    </w:p>
+    <w:p>
+      <w:pPr>
+        <w:pStyle w:val="PargrafodaLista"/>
+      </w:pPr>
+    </w:p>
     <w:sectPr>
-      <w:headerReference w:type="even" r:id="rId16"/>
-      <w:headerReference w:type="default" r:id="rId17"/>
-      <w:headerReference w:type="first" r:id="rId18"/>
-      <w:footerReference w:type="first" r:id="rId19"/>
+      <w:headerReference w:type="even" r:id="rId17"/>
+      <w:headerReference w:type="default" r:id="rId18"/>
+      <w:headerReference w:type="first" r:id="rId19"/>
+      <w:footerReference w:type="first" r:id="rId20"/>
       <w:pgSz w:w="11906" w:h="16838" w:code="9"/>
       <w:pgMar w:top="964" w:right="964" w:bottom="964" w:left="964" w:header="709" w:footer="709" w:gutter="0"/>
       <w:pgNumType w:start="0"/>

</xml_diff>